<commit_message>
texte sur le logiciel de prédiction
</commit_message>
<xml_diff>
--- a/Doc/Water_AdrienChabert.docx
+++ b/Doc/Water_AdrienChabert.docx
@@ -51,11 +51,10 @@
         </w:p>
         <w:p>
           <w:pPr>
-            <w:pStyle w:val="TM2"/>
+            <w:pStyle w:val="TM1"/>
             <w:tabs>
               <w:tab w:val="right" w:leader="dot" w:pos="9062"/>
             </w:tabs>
-            <w:jc w:val="both"/>
             <w:rPr>
               <w:rFonts w:eastAsiaTheme="minorEastAsia"/>
               <w:noProof/>
@@ -71,7 +70,7 @@
           <w:r>
             <w:fldChar w:fldCharType="separate"/>
           </w:r>
-          <w:hyperlink w:anchor="_Toc11920505" w:history="1">
+          <w:hyperlink w:anchor="_Toc11963796" w:history="1">
             <w:r>
               <w:rPr>
                 <w:rStyle w:val="Lienhypertexte"/>
@@ -98,7 +97,7 @@
                 <w:noProof/>
                 <w:webHidden/>
               </w:rPr>
-              <w:instrText xml:space="preserve"> PAGEREF _Toc11920505 \h </w:instrText>
+              <w:instrText xml:space="preserve"> PAGEREF _Toc11963796 \h </w:instrText>
             </w:r>
             <w:r>
               <w:rPr>
@@ -119,6 +118,146 @@
                 <w:webHidden/>
               </w:rPr>
               <w:t>2</w:t>
+            </w:r>
+            <w:r>
+              <w:rPr>
+                <w:noProof/>
+                <w:webHidden/>
+              </w:rPr>
+              <w:fldChar w:fldCharType="end"/>
+            </w:r>
+          </w:hyperlink>
+        </w:p>
+        <w:p>
+          <w:pPr>
+            <w:pStyle w:val="TM1"/>
+            <w:tabs>
+              <w:tab w:val="right" w:leader="dot" w:pos="9062"/>
+            </w:tabs>
+            <w:rPr>
+              <w:rFonts w:eastAsiaTheme="minorEastAsia"/>
+              <w:noProof/>
+              <w:lang w:eastAsia="fr-CH"/>
+            </w:rPr>
+          </w:pPr>
+          <w:hyperlink w:anchor="_Toc11963797" w:history="1">
+            <w:r>
+              <w:rPr>
+                <w:rStyle w:val="Lienhypertexte"/>
+                <w:noProof/>
+              </w:rPr>
+              <w:t>Installation</w:t>
+            </w:r>
+            <w:r>
+              <w:rPr>
+                <w:noProof/>
+                <w:webHidden/>
+              </w:rPr>
+              <w:tab/>
+            </w:r>
+            <w:r>
+              <w:rPr>
+                <w:noProof/>
+                <w:webHidden/>
+              </w:rPr>
+              <w:fldChar w:fldCharType="begin"/>
+            </w:r>
+            <w:r>
+              <w:rPr>
+                <w:noProof/>
+                <w:webHidden/>
+              </w:rPr>
+              <w:instrText xml:space="preserve"> PAGEREF _Toc11963797 \h </w:instrText>
+            </w:r>
+            <w:r>
+              <w:rPr>
+                <w:noProof/>
+                <w:webHidden/>
+              </w:rPr>
+            </w:r>
+            <w:r>
+              <w:rPr>
+                <w:noProof/>
+                <w:webHidden/>
+              </w:rPr>
+              <w:fldChar w:fldCharType="separate"/>
+            </w:r>
+            <w:r>
+              <w:rPr>
+                <w:noProof/>
+                <w:webHidden/>
+              </w:rPr>
+              <w:t>3</w:t>
+            </w:r>
+            <w:r>
+              <w:rPr>
+                <w:noProof/>
+                <w:webHidden/>
+              </w:rPr>
+              <w:fldChar w:fldCharType="end"/>
+            </w:r>
+          </w:hyperlink>
+        </w:p>
+        <w:p>
+          <w:pPr>
+            <w:pStyle w:val="TM1"/>
+            <w:tabs>
+              <w:tab w:val="right" w:leader="dot" w:pos="9062"/>
+            </w:tabs>
+            <w:rPr>
+              <w:rFonts w:eastAsiaTheme="minorEastAsia"/>
+              <w:noProof/>
+              <w:lang w:eastAsia="fr-CH"/>
+            </w:rPr>
+          </w:pPr>
+          <w:hyperlink w:anchor="_Toc11963798" w:history="1">
+            <w:r>
+              <w:rPr>
+                <w:rStyle w:val="Lienhypertexte"/>
+                <w:noProof/>
+              </w:rPr>
+              <w:t>Humidité du sol</w:t>
+            </w:r>
+            <w:r>
+              <w:rPr>
+                <w:noProof/>
+                <w:webHidden/>
+              </w:rPr>
+              <w:tab/>
+            </w:r>
+            <w:r>
+              <w:rPr>
+                <w:noProof/>
+                <w:webHidden/>
+              </w:rPr>
+              <w:fldChar w:fldCharType="begin"/>
+            </w:r>
+            <w:r>
+              <w:rPr>
+                <w:noProof/>
+                <w:webHidden/>
+              </w:rPr>
+              <w:instrText xml:space="preserve"> PAGEREF _Toc11963798 \h </w:instrText>
+            </w:r>
+            <w:r>
+              <w:rPr>
+                <w:noProof/>
+                <w:webHidden/>
+              </w:rPr>
+            </w:r>
+            <w:r>
+              <w:rPr>
+                <w:noProof/>
+                <w:webHidden/>
+              </w:rPr>
+              <w:fldChar w:fldCharType="separate"/>
+            </w:r>
+            <w:r>
+              <w:rPr>
+                <w:noProof/>
+                <w:webHidden/>
+              </w:rPr>
+              <w:t>4</w:t>
             </w:r>
             <w:r>
               <w:rPr>
@@ -135,20 +274,19 @@
             <w:tabs>
               <w:tab w:val="right" w:leader="dot" w:pos="9062"/>
             </w:tabs>
-            <w:jc w:val="both"/>
             <w:rPr>
               <w:rFonts w:eastAsiaTheme="minorEastAsia"/>
               <w:noProof/>
               <w:lang w:eastAsia="fr-CH"/>
             </w:rPr>
           </w:pPr>
-          <w:hyperlink w:anchor="_Toc11920506" w:history="1">
+          <w:hyperlink w:anchor="_Toc11963799" w:history="1">
             <w:r>
               <w:rPr>
                 <w:rStyle w:val="Lienhypertexte"/>
                 <w:noProof/>
               </w:rPr>
-              <w:t>Installation</w:t>
+              <w:t>Facteurs impactant l’humidité</w:t>
             </w:r>
             <w:r>
               <w:rPr>
@@ -169,7 +307,7 @@
                 <w:noProof/>
                 <w:webHidden/>
               </w:rPr>
-              <w:instrText xml:space="preserve"> PAGEREF _Toc11920506 \h </w:instrText>
+              <w:instrText xml:space="preserve"> PAGEREF _Toc11963799 \h </w:instrText>
             </w:r>
             <w:r>
               <w:rPr>
@@ -189,7 +327,7 @@
                 <w:noProof/>
                 <w:webHidden/>
               </w:rPr>
-              <w:t>3</w:t>
+              <w:t>4</w:t>
             </w:r>
             <w:r>
               <w:rPr>
@@ -206,20 +344,19 @@
             <w:tabs>
               <w:tab w:val="right" w:leader="dot" w:pos="9062"/>
             </w:tabs>
-            <w:jc w:val="both"/>
             <w:rPr>
               <w:rFonts w:eastAsiaTheme="minorEastAsia"/>
               <w:noProof/>
               <w:lang w:eastAsia="fr-CH"/>
             </w:rPr>
           </w:pPr>
-          <w:hyperlink w:anchor="_Toc11920507" w:history="1">
+          <w:hyperlink w:anchor="_Toc11963800" w:history="1">
             <w:r>
               <w:rPr>
                 <w:rStyle w:val="Lienhypertexte"/>
                 <w:noProof/>
               </w:rPr>
-              <w:t>Humidité du sol</w:t>
+              <w:t>Taux d’humidité optimal</w:t>
             </w:r>
             <w:r>
               <w:rPr>
@@ -240,7 +377,7 @@
                 <w:noProof/>
                 <w:webHidden/>
               </w:rPr>
-              <w:instrText xml:space="preserve"> PAGEREF _Toc11920507 \h </w:instrText>
+              <w:instrText xml:space="preserve"> PAGEREF _Toc11963800 \h </w:instrText>
             </w:r>
             <w:r>
               <w:rPr>
@@ -273,24 +410,23 @@
         </w:p>
         <w:p>
           <w:pPr>
-            <w:pStyle w:val="TM3"/>
+            <w:pStyle w:val="TM1"/>
             <w:tabs>
               <w:tab w:val="right" w:leader="dot" w:pos="9062"/>
             </w:tabs>
-            <w:jc w:val="both"/>
             <w:rPr>
               <w:rFonts w:eastAsiaTheme="minorEastAsia"/>
               <w:noProof/>
               <w:lang w:eastAsia="fr-CH"/>
             </w:rPr>
           </w:pPr>
-          <w:hyperlink w:anchor="_Toc11920508" w:history="1">
+          <w:hyperlink w:anchor="_Toc11963801" w:history="1">
             <w:r>
               <w:rPr>
                 <w:rStyle w:val="Lienhypertexte"/>
                 <w:noProof/>
               </w:rPr>
-              <w:t>Facteurs impactant l’humidité</w:t>
+              <w:t>Recherche de littérature</w:t>
             </w:r>
             <w:r>
               <w:rPr>
@@ -311,7 +447,7 @@
                 <w:noProof/>
                 <w:webHidden/>
               </w:rPr>
-              <w:instrText xml:space="preserve"> PAGEREF _Toc11920508 \h </w:instrText>
+              <w:instrText xml:space="preserve"> PAGEREF _Toc11963801 \h </w:instrText>
             </w:r>
             <w:r>
               <w:rPr>
@@ -331,78 +467,7 @@
                 <w:noProof/>
                 <w:webHidden/>
               </w:rPr>
-              <w:t>4</w:t>
-            </w:r>
-            <w:r>
-              <w:rPr>
-                <w:noProof/>
-                <w:webHidden/>
-              </w:rPr>
-              <w:fldChar w:fldCharType="end"/>
-            </w:r>
-          </w:hyperlink>
-        </w:p>
-        <w:p>
-          <w:pPr>
-            <w:pStyle w:val="TM3"/>
-            <w:tabs>
-              <w:tab w:val="right" w:leader="dot" w:pos="9062"/>
-            </w:tabs>
-            <w:jc w:val="both"/>
-            <w:rPr>
-              <w:rFonts w:eastAsiaTheme="minorEastAsia"/>
-              <w:noProof/>
-              <w:lang w:eastAsia="fr-CH"/>
-            </w:rPr>
-          </w:pPr>
-          <w:hyperlink w:anchor="_Toc11920509" w:history="1">
-            <w:r>
-              <w:rPr>
-                <w:rStyle w:val="Lienhypertexte"/>
-                <w:noProof/>
-              </w:rPr>
-              <w:t>Taux d’humidité optimal</w:t>
-            </w:r>
-            <w:r>
-              <w:rPr>
-                <w:noProof/>
-                <w:webHidden/>
-              </w:rPr>
-              <w:tab/>
-            </w:r>
-            <w:r>
-              <w:rPr>
-                <w:noProof/>
-                <w:webHidden/>
-              </w:rPr>
-              <w:fldChar w:fldCharType="begin"/>
-            </w:r>
-            <w:r>
-              <w:rPr>
-                <w:noProof/>
-                <w:webHidden/>
-              </w:rPr>
-              <w:instrText xml:space="preserve"> PAGEREF _Toc11920509 \h </w:instrText>
-            </w:r>
-            <w:r>
-              <w:rPr>
-                <w:noProof/>
-                <w:webHidden/>
-              </w:rPr>
-            </w:r>
-            <w:r>
-              <w:rPr>
-                <w:noProof/>
-                <w:webHidden/>
-              </w:rPr>
-              <w:fldChar w:fldCharType="separate"/>
-            </w:r>
-            <w:r>
-              <w:rPr>
-                <w:noProof/>
-                <w:webHidden/>
-              </w:rPr>
-              <w:t>4</w:t>
+              <w:t>6</w:t>
             </w:r>
             <w:r>
               <w:rPr>
@@ -419,20 +484,19 @@
             <w:tabs>
               <w:tab w:val="right" w:leader="dot" w:pos="9062"/>
             </w:tabs>
-            <w:jc w:val="both"/>
             <w:rPr>
               <w:rFonts w:eastAsiaTheme="minorEastAsia"/>
               <w:noProof/>
               <w:lang w:eastAsia="fr-CH"/>
             </w:rPr>
           </w:pPr>
-          <w:hyperlink w:anchor="_Toc11920510" w:history="1">
+          <w:hyperlink w:anchor="_Toc11963802" w:history="1">
             <w:r>
               <w:rPr>
                 <w:rStyle w:val="Lienhypertexte"/>
                 <w:noProof/>
               </w:rPr>
-              <w:t>Recherche de littérature</w:t>
+              <w:t>ConservWater</w:t>
             </w:r>
             <w:r>
               <w:rPr>
@@ -453,7 +517,7 @@
                 <w:noProof/>
                 <w:webHidden/>
               </w:rPr>
-              <w:instrText xml:space="preserve"> PAGEREF _Toc11920510 \h </w:instrText>
+              <w:instrText xml:space="preserve"> PAGEREF _Toc11963802 \h </w:instrText>
             </w:r>
             <w:r>
               <w:rPr>
@@ -474,148 +538,6 @@
                 <w:webHidden/>
               </w:rPr>
               <w:t>6</w:t>
-            </w:r>
-            <w:r>
-              <w:rPr>
-                <w:noProof/>
-                <w:webHidden/>
-              </w:rPr>
-              <w:fldChar w:fldCharType="end"/>
-            </w:r>
-          </w:hyperlink>
-        </w:p>
-        <w:p>
-          <w:pPr>
-            <w:pStyle w:val="TM3"/>
-            <w:tabs>
-              <w:tab w:val="right" w:leader="dot" w:pos="9062"/>
-            </w:tabs>
-            <w:jc w:val="both"/>
-            <w:rPr>
-              <w:rFonts w:eastAsiaTheme="minorEastAsia"/>
-              <w:noProof/>
-              <w:lang w:eastAsia="fr-CH"/>
-            </w:rPr>
-          </w:pPr>
-          <w:hyperlink w:anchor="_Toc11920511" w:history="1">
-            <w:r>
-              <w:rPr>
-                <w:rStyle w:val="Lienhypertexte"/>
-                <w:noProof/>
-              </w:rPr>
-              <w:t>ConservWater</w:t>
-            </w:r>
-            <w:r>
-              <w:rPr>
-                <w:noProof/>
-                <w:webHidden/>
-              </w:rPr>
-              <w:tab/>
-            </w:r>
-            <w:r>
-              <w:rPr>
-                <w:noProof/>
-                <w:webHidden/>
-              </w:rPr>
-              <w:fldChar w:fldCharType="begin"/>
-            </w:r>
-            <w:r>
-              <w:rPr>
-                <w:noProof/>
-                <w:webHidden/>
-              </w:rPr>
-              <w:instrText xml:space="preserve"> PAGEREF _Toc11920511 \h </w:instrText>
-            </w:r>
-            <w:r>
-              <w:rPr>
-                <w:noProof/>
-                <w:webHidden/>
-              </w:rPr>
-            </w:r>
-            <w:r>
-              <w:rPr>
-                <w:noProof/>
-                <w:webHidden/>
-              </w:rPr>
-              <w:fldChar w:fldCharType="separate"/>
-            </w:r>
-            <w:r>
-              <w:rPr>
-                <w:noProof/>
-                <w:webHidden/>
-              </w:rPr>
-              <w:t>6</w:t>
-            </w:r>
-            <w:r>
-              <w:rPr>
-                <w:noProof/>
-                <w:webHidden/>
-              </w:rPr>
-              <w:fldChar w:fldCharType="end"/>
-            </w:r>
-          </w:hyperlink>
-        </w:p>
-        <w:p>
-          <w:pPr>
-            <w:pStyle w:val="TM3"/>
-            <w:tabs>
-              <w:tab w:val="right" w:leader="dot" w:pos="9062"/>
-            </w:tabs>
-            <w:jc w:val="both"/>
-            <w:rPr>
-              <w:rFonts w:eastAsiaTheme="minorEastAsia"/>
-              <w:noProof/>
-              <w:lang w:eastAsia="fr-CH"/>
-            </w:rPr>
-          </w:pPr>
-          <w:hyperlink w:anchor="_Toc11920512" w:history="1">
-            <w:r>
-              <w:rPr>
-                <w:rStyle w:val="Lienhypertexte"/>
-                <w:noProof/>
-              </w:rPr>
-              <w:t>Autre études</w:t>
-            </w:r>
-            <w:r>
-              <w:rPr>
-                <w:noProof/>
-                <w:webHidden/>
-              </w:rPr>
-              <w:tab/>
-            </w:r>
-            <w:r>
-              <w:rPr>
-                <w:noProof/>
-                <w:webHidden/>
-              </w:rPr>
-              <w:fldChar w:fldCharType="begin"/>
-            </w:r>
-            <w:r>
-              <w:rPr>
-                <w:noProof/>
-                <w:webHidden/>
-              </w:rPr>
-              <w:instrText xml:space="preserve"> PAGEREF _Toc11920512 \h </w:instrText>
-            </w:r>
-            <w:r>
-              <w:rPr>
-                <w:noProof/>
-                <w:webHidden/>
-              </w:rPr>
-            </w:r>
-            <w:r>
-              <w:rPr>
-                <w:noProof/>
-                <w:webHidden/>
-              </w:rPr>
-              <w:fldChar w:fldCharType="separate"/>
-            </w:r>
-            <w:r>
-              <w:rPr>
-                <w:noProof/>
-                <w:webHidden/>
-              </w:rPr>
-              <w:t>7</w:t>
             </w:r>
             <w:r>
               <w:rPr>
@@ -632,20 +554,19 @@
             <w:tabs>
               <w:tab w:val="right" w:leader="dot" w:pos="9062"/>
             </w:tabs>
-            <w:jc w:val="both"/>
             <w:rPr>
               <w:rFonts w:eastAsiaTheme="minorEastAsia"/>
               <w:noProof/>
               <w:lang w:eastAsia="fr-CH"/>
             </w:rPr>
           </w:pPr>
-          <w:hyperlink w:anchor="_Toc11920513" w:history="1">
+          <w:hyperlink w:anchor="_Toc11963803" w:history="1">
             <w:r>
               <w:rPr>
                 <w:rStyle w:val="Lienhypertexte"/>
                 <w:noProof/>
               </w:rPr>
-              <w:t>Machine Learning</w:t>
+              <w:t>Autres études</w:t>
             </w:r>
             <w:r>
               <w:rPr>
@@ -666,7 +587,7 @@
                 <w:noProof/>
                 <w:webHidden/>
               </w:rPr>
-              <w:instrText xml:space="preserve"> PAGEREF _Toc11920513 \h </w:instrText>
+              <w:instrText xml:space="preserve"> PAGEREF _Toc11963803 \h </w:instrText>
             </w:r>
             <w:r>
               <w:rPr>
@@ -686,7 +607,7 @@
                 <w:noProof/>
                 <w:webHidden/>
               </w:rPr>
-              <w:t>8</w:t>
+              <w:t>7</w:t>
             </w:r>
             <w:r>
               <w:rPr>
@@ -699,25 +620,23 @@
         </w:p>
         <w:p>
           <w:pPr>
-            <w:pStyle w:val="TM3"/>
+            <w:pStyle w:val="TM1"/>
             <w:tabs>
               <w:tab w:val="right" w:leader="dot" w:pos="9062"/>
             </w:tabs>
-            <w:jc w:val="both"/>
             <w:rPr>
               <w:rFonts w:eastAsiaTheme="minorEastAsia"/>
               <w:noProof/>
               <w:lang w:eastAsia="fr-CH"/>
             </w:rPr>
           </w:pPr>
-          <w:hyperlink w:anchor="_Toc11920514" w:history="1">
+          <w:hyperlink w:anchor="_Toc11963804" w:history="1">
             <w:r>
               <w:rPr>
                 <w:rStyle w:val="Lienhypertexte"/>
                 <w:noProof/>
-                <w:lang w:val="en-US"/>
-              </w:rPr>
-              <w:t>Linear Regression</w:t>
+              </w:rPr>
+              <w:t>Machine Learning</w:t>
             </w:r>
             <w:r>
               <w:rPr>
@@ -738,7 +657,7 @@
                 <w:noProof/>
                 <w:webHidden/>
               </w:rPr>
-              <w:instrText xml:space="preserve"> PAGEREF _Toc11920514 \h </w:instrText>
+              <w:instrText xml:space="preserve"> PAGEREF _Toc11963804 \h </w:instrText>
             </w:r>
             <w:r>
               <w:rPr>
@@ -775,20 +694,20 @@
             <w:tabs>
               <w:tab w:val="right" w:leader="dot" w:pos="9062"/>
             </w:tabs>
-            <w:jc w:val="both"/>
             <w:rPr>
               <w:rFonts w:eastAsiaTheme="minorEastAsia"/>
               <w:noProof/>
               <w:lang w:eastAsia="fr-CH"/>
             </w:rPr>
           </w:pPr>
-          <w:hyperlink w:anchor="_Toc11920515" w:history="1">
+          <w:hyperlink w:anchor="_Toc11963805" w:history="1">
             <w:r>
               <w:rPr>
                 <w:rStyle w:val="Lienhypertexte"/>
                 <w:noProof/>
-              </w:rPr>
-              <w:t>Méthodologie</w:t>
+                <w:lang w:val="en-US"/>
+              </w:rPr>
+              <w:t>Linear Regression</w:t>
             </w:r>
             <w:r>
               <w:rPr>
@@ -809,7 +728,7 @@
                 <w:noProof/>
                 <w:webHidden/>
               </w:rPr>
-              <w:instrText xml:space="preserve"> PAGEREF _Toc11920515 \h </w:instrText>
+              <w:instrText xml:space="preserve"> PAGEREF _Toc11963805 \h </w:instrText>
             </w:r>
             <w:r>
               <w:rPr>
@@ -829,7 +748,7 @@
                 <w:noProof/>
                 <w:webHidden/>
               </w:rPr>
-              <w:t>9</w:t>
+              <w:t>8</w:t>
             </w:r>
             <w:r>
               <w:rPr>
@@ -842,24 +761,23 @@
         </w:p>
         <w:p>
           <w:pPr>
-            <w:pStyle w:val="TM3"/>
+            <w:pStyle w:val="TM1"/>
             <w:tabs>
               <w:tab w:val="right" w:leader="dot" w:pos="9062"/>
             </w:tabs>
-            <w:jc w:val="both"/>
             <w:rPr>
               <w:rFonts w:eastAsiaTheme="minorEastAsia"/>
               <w:noProof/>
               <w:lang w:eastAsia="fr-CH"/>
             </w:rPr>
           </w:pPr>
-          <w:hyperlink w:anchor="_Toc11920516" w:history="1">
+          <w:hyperlink w:anchor="_Toc11963806" w:history="1">
             <w:r>
               <w:rPr>
                 <w:rStyle w:val="Lienhypertexte"/>
                 <w:noProof/>
               </w:rPr>
-              <w:t>Récolte de donnée</w:t>
+              <w:t>Méthodologie</w:t>
             </w:r>
             <w:r>
               <w:rPr>
@@ -880,7 +798,7 @@
                 <w:noProof/>
                 <w:webHidden/>
               </w:rPr>
-              <w:instrText xml:space="preserve"> PAGEREF _Toc11920516 \h </w:instrText>
+              <w:instrText xml:space="preserve"> PAGEREF _Toc11963806 \h </w:instrText>
             </w:r>
             <w:r>
               <w:rPr>
@@ -901,290 +819,6 @@
                 <w:webHidden/>
               </w:rPr>
               <w:t>9</w:t>
-            </w:r>
-            <w:r>
-              <w:rPr>
-                <w:noProof/>
-                <w:webHidden/>
-              </w:rPr>
-              <w:fldChar w:fldCharType="end"/>
-            </w:r>
-          </w:hyperlink>
-        </w:p>
-        <w:p>
-          <w:pPr>
-            <w:pStyle w:val="TM3"/>
-            <w:tabs>
-              <w:tab w:val="right" w:leader="dot" w:pos="9062"/>
-            </w:tabs>
-            <w:jc w:val="both"/>
-            <w:rPr>
-              <w:rFonts w:eastAsiaTheme="minorEastAsia"/>
-              <w:noProof/>
-              <w:lang w:eastAsia="fr-CH"/>
-            </w:rPr>
-          </w:pPr>
-          <w:hyperlink w:anchor="_Toc11920517" w:history="1">
-            <w:r>
-              <w:rPr>
-                <w:rStyle w:val="Lienhypertexte"/>
-                <w:noProof/>
-              </w:rPr>
-              <w:t>Elimination des données inappropriées</w:t>
-            </w:r>
-            <w:r>
-              <w:rPr>
-                <w:noProof/>
-                <w:webHidden/>
-              </w:rPr>
-              <w:tab/>
-            </w:r>
-            <w:r>
-              <w:rPr>
-                <w:noProof/>
-                <w:webHidden/>
-              </w:rPr>
-              <w:fldChar w:fldCharType="begin"/>
-            </w:r>
-            <w:r>
-              <w:rPr>
-                <w:noProof/>
-                <w:webHidden/>
-              </w:rPr>
-              <w:instrText xml:space="preserve"> PAGEREF _Toc11920517 \h </w:instrText>
-            </w:r>
-            <w:r>
-              <w:rPr>
-                <w:noProof/>
-                <w:webHidden/>
-              </w:rPr>
-            </w:r>
-            <w:r>
-              <w:rPr>
-                <w:noProof/>
-                <w:webHidden/>
-              </w:rPr>
-              <w:fldChar w:fldCharType="separate"/>
-            </w:r>
-            <w:r>
-              <w:rPr>
-                <w:noProof/>
-                <w:webHidden/>
-              </w:rPr>
-              <w:t>9</w:t>
-            </w:r>
-            <w:r>
-              <w:rPr>
-                <w:noProof/>
-                <w:webHidden/>
-              </w:rPr>
-              <w:fldChar w:fldCharType="end"/>
-            </w:r>
-          </w:hyperlink>
-        </w:p>
-        <w:p>
-          <w:pPr>
-            <w:pStyle w:val="TM3"/>
-            <w:tabs>
-              <w:tab w:val="right" w:leader="dot" w:pos="9062"/>
-            </w:tabs>
-            <w:jc w:val="both"/>
-            <w:rPr>
-              <w:rFonts w:eastAsiaTheme="minorEastAsia"/>
-              <w:noProof/>
-              <w:lang w:eastAsia="fr-CH"/>
-            </w:rPr>
-          </w:pPr>
-          <w:hyperlink w:anchor="_Toc11920518" w:history="1">
-            <w:r>
-              <w:rPr>
-                <w:rStyle w:val="Lienhypertexte"/>
-                <w:noProof/>
-              </w:rPr>
-              <w:t>Choix des facteurs à fournir à notre apprentissage</w:t>
-            </w:r>
-            <w:r>
-              <w:rPr>
-                <w:noProof/>
-                <w:webHidden/>
-              </w:rPr>
-              <w:tab/>
-            </w:r>
-            <w:r>
-              <w:rPr>
-                <w:noProof/>
-                <w:webHidden/>
-              </w:rPr>
-              <w:fldChar w:fldCharType="begin"/>
-            </w:r>
-            <w:r>
-              <w:rPr>
-                <w:noProof/>
-                <w:webHidden/>
-              </w:rPr>
-              <w:instrText xml:space="preserve"> PAGEREF _Toc11920518 \h </w:instrText>
-            </w:r>
-            <w:r>
-              <w:rPr>
-                <w:noProof/>
-                <w:webHidden/>
-              </w:rPr>
-            </w:r>
-            <w:r>
-              <w:rPr>
-                <w:noProof/>
-                <w:webHidden/>
-              </w:rPr>
-              <w:fldChar w:fldCharType="separate"/>
-            </w:r>
-            <w:r>
-              <w:rPr>
-                <w:noProof/>
-                <w:webHidden/>
-              </w:rPr>
-              <w:t>10</w:t>
-            </w:r>
-            <w:r>
-              <w:rPr>
-                <w:noProof/>
-                <w:webHidden/>
-              </w:rPr>
-              <w:fldChar w:fldCharType="end"/>
-            </w:r>
-          </w:hyperlink>
-        </w:p>
-        <w:p>
-          <w:pPr>
-            <w:pStyle w:val="TM3"/>
-            <w:tabs>
-              <w:tab w:val="right" w:leader="dot" w:pos="9062"/>
-            </w:tabs>
-            <w:jc w:val="both"/>
-            <w:rPr>
-              <w:rFonts w:eastAsiaTheme="minorEastAsia"/>
-              <w:noProof/>
-              <w:lang w:eastAsia="fr-CH"/>
-            </w:rPr>
-          </w:pPr>
-          <w:hyperlink w:anchor="_Toc11920519" w:history="1">
-            <w:r>
-              <w:rPr>
-                <w:rStyle w:val="Lienhypertexte"/>
-                <w:noProof/>
-              </w:rPr>
-              <w:t>Choix de l’algorithme d’apprentissage</w:t>
-            </w:r>
-            <w:r>
-              <w:rPr>
-                <w:noProof/>
-                <w:webHidden/>
-              </w:rPr>
-              <w:tab/>
-            </w:r>
-            <w:r>
-              <w:rPr>
-                <w:noProof/>
-                <w:webHidden/>
-              </w:rPr>
-              <w:fldChar w:fldCharType="begin"/>
-            </w:r>
-            <w:r>
-              <w:rPr>
-                <w:noProof/>
-                <w:webHidden/>
-              </w:rPr>
-              <w:instrText xml:space="preserve"> PAGEREF _Toc11920519 \h </w:instrText>
-            </w:r>
-            <w:r>
-              <w:rPr>
-                <w:noProof/>
-                <w:webHidden/>
-              </w:rPr>
-            </w:r>
-            <w:r>
-              <w:rPr>
-                <w:noProof/>
-                <w:webHidden/>
-              </w:rPr>
-              <w:fldChar w:fldCharType="separate"/>
-            </w:r>
-            <w:r>
-              <w:rPr>
-                <w:noProof/>
-                <w:webHidden/>
-              </w:rPr>
-              <w:t>10</w:t>
-            </w:r>
-            <w:r>
-              <w:rPr>
-                <w:noProof/>
-                <w:webHidden/>
-              </w:rPr>
-              <w:fldChar w:fldCharType="end"/>
-            </w:r>
-          </w:hyperlink>
-        </w:p>
-        <w:p>
-          <w:pPr>
-            <w:pStyle w:val="TM3"/>
-            <w:tabs>
-              <w:tab w:val="right" w:leader="dot" w:pos="9062"/>
-            </w:tabs>
-            <w:jc w:val="both"/>
-            <w:rPr>
-              <w:rFonts w:eastAsiaTheme="minorEastAsia"/>
-              <w:noProof/>
-              <w:lang w:eastAsia="fr-CH"/>
-            </w:rPr>
-          </w:pPr>
-          <w:hyperlink w:anchor="_Toc11920520" w:history="1">
-            <w:r>
-              <w:rPr>
-                <w:rStyle w:val="Lienhypertexte"/>
-                <w:noProof/>
-              </w:rPr>
-              <w:t>Amélioration de l’algorithme</w:t>
-            </w:r>
-            <w:r>
-              <w:rPr>
-                <w:noProof/>
-                <w:webHidden/>
-              </w:rPr>
-              <w:tab/>
-            </w:r>
-            <w:r>
-              <w:rPr>
-                <w:noProof/>
-                <w:webHidden/>
-              </w:rPr>
-              <w:fldChar w:fldCharType="begin"/>
-            </w:r>
-            <w:r>
-              <w:rPr>
-                <w:noProof/>
-                <w:webHidden/>
-              </w:rPr>
-              <w:instrText xml:space="preserve"> PAGEREF _Toc11920520 \h </w:instrText>
-            </w:r>
-            <w:r>
-              <w:rPr>
-                <w:noProof/>
-                <w:webHidden/>
-              </w:rPr>
-            </w:r>
-            <w:r>
-              <w:rPr>
-                <w:noProof/>
-                <w:webHidden/>
-              </w:rPr>
-              <w:fldChar w:fldCharType="separate"/>
-            </w:r>
-            <w:r>
-              <w:rPr>
-                <w:noProof/>
-                <w:webHidden/>
-              </w:rPr>
-              <w:t>10</w:t>
             </w:r>
             <w:r>
               <w:rPr>
@@ -1201,20 +835,19 @@
             <w:tabs>
               <w:tab w:val="right" w:leader="dot" w:pos="9062"/>
             </w:tabs>
-            <w:jc w:val="both"/>
             <w:rPr>
               <w:rFonts w:eastAsiaTheme="minorEastAsia"/>
               <w:noProof/>
               <w:lang w:eastAsia="fr-CH"/>
             </w:rPr>
           </w:pPr>
-          <w:hyperlink w:anchor="_Toc11920521" w:history="1">
+          <w:hyperlink w:anchor="_Toc11963807" w:history="1">
             <w:r>
               <w:rPr>
                 <w:rStyle w:val="Lienhypertexte"/>
                 <w:noProof/>
               </w:rPr>
-              <w:t>Analyse des résultats</w:t>
+              <w:t>Récolte de donnée</w:t>
             </w:r>
             <w:r>
               <w:rPr>
@@ -1235,7 +868,7 @@
                 <w:noProof/>
                 <w:webHidden/>
               </w:rPr>
-              <w:instrText xml:space="preserve"> PAGEREF _Toc11920521 \h </w:instrText>
+              <w:instrText xml:space="preserve"> PAGEREF _Toc11963807 \h </w:instrText>
             </w:r>
             <w:r>
               <w:rPr>
@@ -1255,7 +888,7 @@
                 <w:noProof/>
                 <w:webHidden/>
               </w:rPr>
-              <w:t>10</w:t>
+              <w:t>9</w:t>
             </w:r>
             <w:r>
               <w:rPr>
@@ -1272,20 +905,19 @@
             <w:tabs>
               <w:tab w:val="right" w:leader="dot" w:pos="9062"/>
             </w:tabs>
-            <w:jc w:val="both"/>
             <w:rPr>
               <w:rFonts w:eastAsiaTheme="minorEastAsia"/>
               <w:noProof/>
               <w:lang w:eastAsia="fr-CH"/>
             </w:rPr>
           </w:pPr>
-          <w:hyperlink w:anchor="_Toc11920522" w:history="1">
+          <w:hyperlink w:anchor="_Toc11963808" w:history="1">
             <w:r>
               <w:rPr>
                 <w:rStyle w:val="Lienhypertexte"/>
                 <w:noProof/>
               </w:rPr>
-              <w:t>Elaboration d’un programme d’arrosage</w:t>
+              <w:t>Elimination des données inappropriées</w:t>
             </w:r>
             <w:r>
               <w:rPr>
@@ -1306,7 +938,7 @@
                 <w:noProof/>
                 <w:webHidden/>
               </w:rPr>
-              <w:instrText xml:space="preserve"> PAGEREF _Toc11920522 \h </w:instrText>
+              <w:instrText xml:space="preserve"> PAGEREF _Toc11963808 \h </w:instrText>
             </w:r>
             <w:r>
               <w:rPr>
@@ -1343,20 +975,19 @@
             <w:tabs>
               <w:tab w:val="right" w:leader="dot" w:pos="9062"/>
             </w:tabs>
-            <w:jc w:val="both"/>
             <w:rPr>
               <w:rFonts w:eastAsiaTheme="minorEastAsia"/>
               <w:noProof/>
               <w:lang w:eastAsia="fr-CH"/>
             </w:rPr>
           </w:pPr>
-          <w:hyperlink w:anchor="_Toc11920523" w:history="1">
+          <w:hyperlink w:anchor="_Toc11963809" w:history="1">
             <w:r>
               <w:rPr>
                 <w:rStyle w:val="Lienhypertexte"/>
                 <w:noProof/>
               </w:rPr>
-              <w:t>Point à améliorer</w:t>
+              <w:t>Choix des facteurs à fournir à notre apprentissage</w:t>
             </w:r>
             <w:r>
               <w:rPr>
@@ -1377,7 +1008,7 @@
                 <w:noProof/>
                 <w:webHidden/>
               </w:rPr>
-              <w:instrText xml:space="preserve"> PAGEREF _Toc11920523 \h </w:instrText>
+              <w:instrText xml:space="preserve"> PAGEREF _Toc11963809 \h </w:instrText>
             </w:r>
             <w:r>
               <w:rPr>
@@ -1414,19 +1045,368 @@
             <w:tabs>
               <w:tab w:val="right" w:leader="dot" w:pos="9062"/>
             </w:tabs>
-            <w:jc w:val="both"/>
             <w:rPr>
               <w:rFonts w:eastAsiaTheme="minorEastAsia"/>
               <w:noProof/>
               <w:lang w:eastAsia="fr-CH"/>
             </w:rPr>
           </w:pPr>
-          <w:hyperlink w:anchor="_Toc11920524" w:history="1">
+          <w:hyperlink w:anchor="_Toc11963810" w:history="1">
             <w:r>
               <w:rPr>
                 <w:rStyle w:val="Lienhypertexte"/>
                 <w:noProof/>
               </w:rPr>
+              <w:t>Choix de l’algorithme d’apprentissage</w:t>
+            </w:r>
+            <w:r>
+              <w:rPr>
+                <w:noProof/>
+                <w:webHidden/>
+              </w:rPr>
+              <w:tab/>
+            </w:r>
+            <w:r>
+              <w:rPr>
+                <w:noProof/>
+                <w:webHidden/>
+              </w:rPr>
+              <w:fldChar w:fldCharType="begin"/>
+            </w:r>
+            <w:r>
+              <w:rPr>
+                <w:noProof/>
+                <w:webHidden/>
+              </w:rPr>
+              <w:instrText xml:space="preserve"> PAGEREF _Toc11963810 \h </w:instrText>
+            </w:r>
+            <w:r>
+              <w:rPr>
+                <w:noProof/>
+                <w:webHidden/>
+              </w:rPr>
+            </w:r>
+            <w:r>
+              <w:rPr>
+                <w:noProof/>
+                <w:webHidden/>
+              </w:rPr>
+              <w:fldChar w:fldCharType="separate"/>
+            </w:r>
+            <w:r>
+              <w:rPr>
+                <w:noProof/>
+                <w:webHidden/>
+              </w:rPr>
+              <w:t>11</w:t>
+            </w:r>
+            <w:r>
+              <w:rPr>
+                <w:noProof/>
+                <w:webHidden/>
+              </w:rPr>
+              <w:fldChar w:fldCharType="end"/>
+            </w:r>
+          </w:hyperlink>
+        </w:p>
+        <w:p>
+          <w:pPr>
+            <w:pStyle w:val="TM2"/>
+            <w:tabs>
+              <w:tab w:val="right" w:leader="dot" w:pos="9062"/>
+            </w:tabs>
+            <w:rPr>
+              <w:rFonts w:eastAsiaTheme="minorEastAsia"/>
+              <w:noProof/>
+              <w:lang w:eastAsia="fr-CH"/>
+            </w:rPr>
+          </w:pPr>
+          <w:hyperlink w:anchor="_Toc11963811" w:history="1">
+            <w:r>
+              <w:rPr>
+                <w:rStyle w:val="Lienhypertexte"/>
+                <w:noProof/>
+              </w:rPr>
+              <w:t>Amélioration de l’algorithme</w:t>
+            </w:r>
+            <w:r>
+              <w:rPr>
+                <w:noProof/>
+                <w:webHidden/>
+              </w:rPr>
+              <w:tab/>
+            </w:r>
+            <w:r>
+              <w:rPr>
+                <w:noProof/>
+                <w:webHidden/>
+              </w:rPr>
+              <w:fldChar w:fldCharType="begin"/>
+            </w:r>
+            <w:r>
+              <w:rPr>
+                <w:noProof/>
+                <w:webHidden/>
+              </w:rPr>
+              <w:instrText xml:space="preserve"> PAGEREF _Toc11963811 \h </w:instrText>
+            </w:r>
+            <w:r>
+              <w:rPr>
+                <w:noProof/>
+                <w:webHidden/>
+              </w:rPr>
+            </w:r>
+            <w:r>
+              <w:rPr>
+                <w:noProof/>
+                <w:webHidden/>
+              </w:rPr>
+              <w:fldChar w:fldCharType="separate"/>
+            </w:r>
+            <w:r>
+              <w:rPr>
+                <w:noProof/>
+                <w:webHidden/>
+              </w:rPr>
+              <w:t>11</w:t>
+            </w:r>
+            <w:r>
+              <w:rPr>
+                <w:noProof/>
+                <w:webHidden/>
+              </w:rPr>
+              <w:fldChar w:fldCharType="end"/>
+            </w:r>
+          </w:hyperlink>
+        </w:p>
+        <w:p>
+          <w:pPr>
+            <w:pStyle w:val="TM1"/>
+            <w:tabs>
+              <w:tab w:val="right" w:leader="dot" w:pos="9062"/>
+            </w:tabs>
+            <w:rPr>
+              <w:rFonts w:eastAsiaTheme="minorEastAsia"/>
+              <w:noProof/>
+              <w:lang w:eastAsia="fr-CH"/>
+            </w:rPr>
+          </w:pPr>
+          <w:hyperlink w:anchor="_Toc11963812" w:history="1">
+            <w:r>
+              <w:rPr>
+                <w:rStyle w:val="Lienhypertexte"/>
+                <w:noProof/>
+              </w:rPr>
+              <w:t>Analyse des résultats</w:t>
+            </w:r>
+            <w:r>
+              <w:rPr>
+                <w:noProof/>
+                <w:webHidden/>
+              </w:rPr>
+              <w:tab/>
+            </w:r>
+            <w:r>
+              <w:rPr>
+                <w:noProof/>
+                <w:webHidden/>
+              </w:rPr>
+              <w:fldChar w:fldCharType="begin"/>
+            </w:r>
+            <w:r>
+              <w:rPr>
+                <w:noProof/>
+                <w:webHidden/>
+              </w:rPr>
+              <w:instrText xml:space="preserve"> PAGEREF _Toc11963812 \h </w:instrText>
+            </w:r>
+            <w:r>
+              <w:rPr>
+                <w:noProof/>
+                <w:webHidden/>
+              </w:rPr>
+            </w:r>
+            <w:r>
+              <w:rPr>
+                <w:noProof/>
+                <w:webHidden/>
+              </w:rPr>
+              <w:fldChar w:fldCharType="separate"/>
+            </w:r>
+            <w:r>
+              <w:rPr>
+                <w:noProof/>
+                <w:webHidden/>
+              </w:rPr>
+              <w:t>12</w:t>
+            </w:r>
+            <w:r>
+              <w:rPr>
+                <w:noProof/>
+                <w:webHidden/>
+              </w:rPr>
+              <w:fldChar w:fldCharType="end"/>
+            </w:r>
+          </w:hyperlink>
+        </w:p>
+        <w:p>
+          <w:pPr>
+            <w:pStyle w:val="TM1"/>
+            <w:tabs>
+              <w:tab w:val="right" w:leader="dot" w:pos="9062"/>
+            </w:tabs>
+            <w:rPr>
+              <w:rFonts w:eastAsiaTheme="minorEastAsia"/>
+              <w:noProof/>
+              <w:lang w:eastAsia="fr-CH"/>
+            </w:rPr>
+          </w:pPr>
+          <w:hyperlink w:anchor="_Toc11963813" w:history="1">
+            <w:r>
+              <w:rPr>
+                <w:rStyle w:val="Lienhypertexte"/>
+                <w:noProof/>
+              </w:rPr>
+              <w:t>Elaboration d’un programme d’arrosage</w:t>
+            </w:r>
+            <w:r>
+              <w:rPr>
+                <w:noProof/>
+                <w:webHidden/>
+              </w:rPr>
+              <w:tab/>
+            </w:r>
+            <w:r>
+              <w:rPr>
+                <w:noProof/>
+                <w:webHidden/>
+              </w:rPr>
+              <w:fldChar w:fldCharType="begin"/>
+            </w:r>
+            <w:r>
+              <w:rPr>
+                <w:noProof/>
+                <w:webHidden/>
+              </w:rPr>
+              <w:instrText xml:space="preserve"> PAGEREF _Toc11963813 \h </w:instrText>
+            </w:r>
+            <w:r>
+              <w:rPr>
+                <w:noProof/>
+                <w:webHidden/>
+              </w:rPr>
+            </w:r>
+            <w:r>
+              <w:rPr>
+                <w:noProof/>
+                <w:webHidden/>
+              </w:rPr>
+              <w:fldChar w:fldCharType="separate"/>
+            </w:r>
+            <w:r>
+              <w:rPr>
+                <w:noProof/>
+                <w:webHidden/>
+              </w:rPr>
+              <w:t>12</w:t>
+            </w:r>
+            <w:r>
+              <w:rPr>
+                <w:noProof/>
+                <w:webHidden/>
+              </w:rPr>
+              <w:fldChar w:fldCharType="end"/>
+            </w:r>
+          </w:hyperlink>
+        </w:p>
+        <w:p>
+          <w:pPr>
+            <w:pStyle w:val="TM1"/>
+            <w:tabs>
+              <w:tab w:val="right" w:leader="dot" w:pos="9062"/>
+            </w:tabs>
+            <w:rPr>
+              <w:rFonts w:eastAsiaTheme="minorEastAsia"/>
+              <w:noProof/>
+              <w:lang w:eastAsia="fr-CH"/>
+            </w:rPr>
+          </w:pPr>
+          <w:hyperlink w:anchor="_Toc11963814" w:history="1">
+            <w:r>
+              <w:rPr>
+                <w:rStyle w:val="Lienhypertexte"/>
+                <w:noProof/>
+              </w:rPr>
+              <w:t>Point à améliorer</w:t>
+            </w:r>
+            <w:r>
+              <w:rPr>
+                <w:noProof/>
+                <w:webHidden/>
+              </w:rPr>
+              <w:tab/>
+            </w:r>
+            <w:r>
+              <w:rPr>
+                <w:noProof/>
+                <w:webHidden/>
+              </w:rPr>
+              <w:fldChar w:fldCharType="begin"/>
+            </w:r>
+            <w:r>
+              <w:rPr>
+                <w:noProof/>
+                <w:webHidden/>
+              </w:rPr>
+              <w:instrText xml:space="preserve"> PAGEREF _Toc11963814 \h </w:instrText>
+            </w:r>
+            <w:r>
+              <w:rPr>
+                <w:noProof/>
+                <w:webHidden/>
+              </w:rPr>
+            </w:r>
+            <w:r>
+              <w:rPr>
+                <w:noProof/>
+                <w:webHidden/>
+              </w:rPr>
+              <w:fldChar w:fldCharType="separate"/>
+            </w:r>
+            <w:r>
+              <w:rPr>
+                <w:noProof/>
+                <w:webHidden/>
+              </w:rPr>
+              <w:t>13</w:t>
+            </w:r>
+            <w:r>
+              <w:rPr>
+                <w:noProof/>
+                <w:webHidden/>
+              </w:rPr>
+              <w:fldChar w:fldCharType="end"/>
+            </w:r>
+          </w:hyperlink>
+        </w:p>
+        <w:p>
+          <w:pPr>
+            <w:pStyle w:val="TM1"/>
+            <w:tabs>
+              <w:tab w:val="right" w:leader="dot" w:pos="9062"/>
+            </w:tabs>
+            <w:rPr>
+              <w:rFonts w:eastAsiaTheme="minorEastAsia"/>
+              <w:noProof/>
+              <w:lang w:eastAsia="fr-CH"/>
+            </w:rPr>
+          </w:pPr>
+          <w:hyperlink w:anchor="_Toc11963815" w:history="1">
+            <w:r>
+              <w:rPr>
+                <w:rStyle w:val="Lienhypertexte"/>
+                <w:noProof/>
+              </w:rPr>
               <w:t>Conclusion</w:t>
             </w:r>
             <w:r>
@@ -1448,7 +1428,7 @@
                 <w:noProof/>
                 <w:webHidden/>
               </w:rPr>
-              <w:instrText xml:space="preserve"> PAGEREF _Toc11920524 \h </w:instrText>
+              <w:instrText xml:space="preserve"> PAGEREF _Toc11963815 \h </w:instrText>
             </w:r>
             <w:r>
               <w:rPr>
@@ -1468,7 +1448,7 @@
                 <w:noProof/>
                 <w:webHidden/>
               </w:rPr>
-              <w:t>10</w:t>
+              <w:t>13</w:t>
             </w:r>
             <w:r>
               <w:rPr>
@@ -1515,10 +1495,9 @@
     </w:p>
     <w:p>
       <w:pPr>
-        <w:pStyle w:val="Titre2"/>
-        <w:jc w:val="both"/>
-      </w:pPr>
-      <w:bookmarkStart w:id="0" w:name="_Toc11920505"/>
+        <w:pStyle w:val="Titre1"/>
+      </w:pPr>
+      <w:bookmarkStart w:id="0" w:name="_Toc11963796"/>
       <w:r>
         <w:lastRenderedPageBreak/>
         <w:t>Introduction</w:t>
@@ -1636,12 +1615,21 @@
         <w:t xml:space="preserve">Figure </w:t>
       </w:r>
       <w:r>
+        <w:rPr>
+          <w:noProof/>
+        </w:rPr>
         <w:fldChar w:fldCharType="begin"/>
       </w:r>
       <w:r>
+        <w:rPr>
+          <w:noProof/>
+        </w:rPr>
         <w:instrText xml:space="preserve"> SEQ Figure \* ARABIC </w:instrText>
       </w:r>
       <w:r>
+        <w:rPr>
+          <w:noProof/>
+        </w:rPr>
         <w:fldChar w:fldCharType="separate"/>
       </w:r>
       <w:r>
@@ -1826,12 +1814,21 @@
         <w:t xml:space="preserve">Figure </w:t>
       </w:r>
       <w:r>
+        <w:rPr>
+          <w:noProof/>
+        </w:rPr>
         <w:fldChar w:fldCharType="begin"/>
       </w:r>
       <w:r>
+        <w:rPr>
+          <w:noProof/>
+        </w:rPr>
         <w:instrText xml:space="preserve"> SEQ Figure \* ARABIC </w:instrText>
       </w:r>
       <w:r>
+        <w:rPr>
+          <w:noProof/>
+        </w:rPr>
         <w:fldChar w:fldCharType="separate"/>
       </w:r>
       <w:r>
@@ -1921,12 +1918,21 @@
         <w:t xml:space="preserve">Figure </w:t>
       </w:r>
       <w:r>
+        <w:rPr>
+          <w:noProof/>
+        </w:rPr>
         <w:fldChar w:fldCharType="begin"/>
       </w:r>
       <w:r>
+        <w:rPr>
+          <w:noProof/>
+        </w:rPr>
         <w:instrText xml:space="preserve"> SEQ Figure \* ARABIC </w:instrText>
       </w:r>
       <w:r>
+        <w:rPr>
+          <w:noProof/>
+        </w:rPr>
         <w:fldChar w:fldCharType="separate"/>
       </w:r>
       <w:r>
@@ -2004,10 +2010,9 @@
     </w:p>
     <w:p>
       <w:pPr>
-        <w:pStyle w:val="Titre2"/>
-        <w:jc w:val="both"/>
-      </w:pPr>
-      <w:bookmarkStart w:id="1" w:name="_Toc11920506"/>
+        <w:pStyle w:val="Titre1"/>
+      </w:pPr>
+      <w:bookmarkStart w:id="1" w:name="_Toc11963797"/>
       <w:r>
         <w:t>Installation</w:t>
       </w:r>
@@ -2109,10 +2114,9 @@
     </w:p>
     <w:p>
       <w:pPr>
-        <w:pStyle w:val="Titre2"/>
-        <w:jc w:val="both"/>
-      </w:pPr>
-      <w:bookmarkStart w:id="2" w:name="_Toc11920507"/>
+        <w:pStyle w:val="Titre1"/>
+      </w:pPr>
+      <w:bookmarkStart w:id="2" w:name="_Toc11963798"/>
       <w:r>
         <w:lastRenderedPageBreak/>
         <w:t>Humidité du sol</w:t>
@@ -2124,20 +2128,31 @@
         <w:jc w:val="both"/>
       </w:pPr>
       <w:r>
-        <w:t>Le pourcentage d’humidité dans le sol est le facteur principal de ce projet. Le but de ce projet étant de prédire la quantité d’eau à arroser pour est à une certaine quantité d’humidité. Ce taux est calculé en pourcentage. Mettre le capteur dans de l’eau revient à obtenir une humidité de 100%.</w:t>
-      </w:r>
-    </w:p>
-    <w:p>
-      <w:pPr>
-        <w:jc w:val="both"/>
-      </w:pPr>
-    </w:p>
-    <w:p>
-      <w:pPr>
-        <w:pStyle w:val="Titre3"/>
-        <w:jc w:val="both"/>
-      </w:pPr>
-      <w:bookmarkStart w:id="3" w:name="_Toc11920508"/>
+        <w:t xml:space="preserve">Le pourcentage d’humidité dans le sol est le facteur principal de ce projet. Le but de ce projet étant de prédire la quantité d’eau à arroser pour </w:t>
+      </w:r>
+      <w:r>
+        <w:t>être</w:t>
+      </w:r>
+      <w:r>
+        <w:t xml:space="preserve"> à une certaine quantité d’humidité</w:t>
+      </w:r>
+      <w:r>
+        <w:t xml:space="preserve"> après un durée déterminée</w:t>
+      </w:r>
+      <w:r>
+        <w:t>. Ce taux est calculé en pourcentage. Mettre le capteur dans de l’eau revient à obtenir une humidité de 100%.</w:t>
+      </w:r>
+    </w:p>
+    <w:p>
+      <w:pPr>
+        <w:jc w:val="both"/>
+      </w:pPr>
+    </w:p>
+    <w:p>
+      <w:pPr>
+        <w:pStyle w:val="Titre2"/>
+      </w:pPr>
+      <w:bookmarkStart w:id="3" w:name="_Toc11963799"/>
       <w:r>
         <w:t>Facteurs impactant l’humidité</w:t>
       </w:r>
@@ -2168,11 +2183,20 @@
     <w:p>
       <w:pPr>
         <w:jc w:val="both"/>
-      </w:pPr>
-      <w:r>
+        <w:rPr>
+          <w:color w:val="FF0000"/>
+        </w:rPr>
+      </w:pPr>
+      <w:r>
+        <w:rPr>
+          <w:color w:val="FF0000"/>
+        </w:rPr>
         <w:t>Ainsi la température</w:t>
       </w:r>
       <w:r>
+        <w:rPr>
+          <w:color w:val="FF0000"/>
+        </w:rPr>
         <w:t>, l’humidité et l’évolution de la terre ont été pris en compte pour l’analyse du taux d’humidité dans le sol.</w:t>
       </w:r>
     </w:p>
@@ -2183,10 +2207,9 @@
     </w:p>
     <w:p>
       <w:pPr>
-        <w:pStyle w:val="Titre3"/>
-        <w:jc w:val="both"/>
-      </w:pPr>
-      <w:bookmarkStart w:id="4" w:name="_Toc11920509"/>
+        <w:pStyle w:val="Titre2"/>
+      </w:pPr>
+      <w:bookmarkStart w:id="4" w:name="_Toc11963800"/>
       <w:r>
         <w:t>Taux d’humidité optimal</w:t>
       </w:r>
@@ -2304,12 +2327,21 @@
         <w:t xml:space="preserve">Figure </w:t>
       </w:r>
       <w:r>
+        <w:rPr>
+          <w:noProof/>
+        </w:rPr>
         <w:fldChar w:fldCharType="begin"/>
       </w:r>
       <w:r>
+        <w:rPr>
+          <w:noProof/>
+        </w:rPr>
         <w:instrText xml:space="preserve"> SEQ Figure \* ARABIC </w:instrText>
       </w:r>
       <w:r>
+        <w:rPr>
+          <w:noProof/>
+        </w:rPr>
         <w:fldChar w:fldCharType="separate"/>
       </w:r>
       <w:r>
@@ -2351,10 +2383,9 @@
     </w:p>
     <w:p>
       <w:pPr>
-        <w:pStyle w:val="Titre2"/>
-        <w:jc w:val="both"/>
-      </w:pPr>
-      <w:bookmarkStart w:id="5" w:name="_Toc11920510"/>
+        <w:pStyle w:val="Titre1"/>
+      </w:pPr>
+      <w:bookmarkStart w:id="5" w:name="_Toc11963801"/>
       <w:r>
         <w:lastRenderedPageBreak/>
         <w:t>Recherche de littérature</w:t>
@@ -2368,10 +2399,9 @@
     </w:p>
     <w:p>
       <w:pPr>
-        <w:pStyle w:val="Titre3"/>
-        <w:jc w:val="both"/>
-      </w:pPr>
-      <w:bookmarkStart w:id="6" w:name="_Toc11920511"/>
+        <w:pStyle w:val="Titre2"/>
+      </w:pPr>
+      <w:bookmarkStart w:id="6" w:name="_Toc11963802"/>
       <w:proofErr w:type="spellStart"/>
       <w:r>
         <w:t>ConservWater</w:t>
@@ -2631,12 +2661,21 @@
         <w:t xml:space="preserve">Figure </w:t>
       </w:r>
       <w:r>
+        <w:rPr>
+          <w:noProof/>
+        </w:rPr>
         <w:fldChar w:fldCharType="begin"/>
       </w:r>
       <w:r>
+        <w:rPr>
+          <w:noProof/>
+        </w:rPr>
         <w:instrText xml:space="preserve"> SEQ Figure \* ARABIC </w:instrText>
       </w:r>
       <w:r>
+        <w:rPr>
+          <w:noProof/>
+        </w:rPr>
         <w:fldChar w:fldCharType="separate"/>
       </w:r>
       <w:r>
@@ -2646,6 +2685,9 @@
         <w:t>5</w:t>
       </w:r>
       <w:r>
+        <w:rPr>
+          <w:noProof/>
+        </w:rPr>
         <w:fldChar w:fldCharType="end"/>
       </w:r>
       <w:r>
@@ -2749,12 +2791,21 @@
         <w:t xml:space="preserve">Figure </w:t>
       </w:r>
       <w:r>
+        <w:rPr>
+          <w:noProof/>
+        </w:rPr>
         <w:fldChar w:fldCharType="begin"/>
       </w:r>
       <w:r>
+        <w:rPr>
+          <w:noProof/>
+        </w:rPr>
         <w:instrText xml:space="preserve"> SEQ Figure \* ARABIC </w:instrText>
       </w:r>
       <w:r>
+        <w:rPr>
+          <w:noProof/>
+        </w:rPr>
         <w:fldChar w:fldCharType="separate"/>
       </w:r>
       <w:r>
@@ -2764,6 +2815,9 @@
         <w:t>6</w:t>
       </w:r>
       <w:r>
+        <w:rPr>
+          <w:noProof/>
+        </w:rPr>
         <w:fldChar w:fldCharType="end"/>
       </w:r>
       <w:r>
@@ -2867,16 +2921,19 @@
     </w:p>
     <w:p>
       <w:pPr>
-        <w:pStyle w:val="Titre3"/>
-        <w:jc w:val="both"/>
-      </w:pPr>
-      <w:bookmarkStart w:id="7" w:name="_Toc11920512"/>
-      <w:proofErr w:type="gramStart"/>
-      <w:r>
-        <w:t>Autre études</w:t>
+        <w:pStyle w:val="Titre2"/>
+      </w:pPr>
+      <w:bookmarkStart w:id="7" w:name="_Toc11963803"/>
+      <w:r>
+        <w:t>Autre</w:t>
+      </w:r>
+      <w:r>
+        <w:t>s</w:t>
+      </w:r>
+      <w:r>
+        <w:t xml:space="preserve"> études</w:t>
       </w:r>
       <w:bookmarkEnd w:id="7"/>
-      <w:proofErr w:type="gramEnd"/>
     </w:p>
     <w:p>
       <w:pPr>
@@ -3099,10 +3156,9 @@
     </w:p>
     <w:p>
       <w:pPr>
-        <w:pStyle w:val="Titre2"/>
-        <w:jc w:val="both"/>
-      </w:pPr>
-      <w:bookmarkStart w:id="8" w:name="_Toc11920513"/>
+        <w:pStyle w:val="Titre1"/>
+      </w:pPr>
+      <w:bookmarkStart w:id="8" w:name="_Toc11963804"/>
       <w:r>
         <w:lastRenderedPageBreak/>
         <w:t>Machine Learning</w:t>
@@ -3111,13 +3167,12 @@
     </w:p>
     <w:p>
       <w:pPr>
-        <w:pStyle w:val="Titre3"/>
-        <w:jc w:val="both"/>
+        <w:pStyle w:val="Titre2"/>
         <w:rPr>
           <w:lang w:val="en-US"/>
         </w:rPr>
       </w:pPr>
-      <w:bookmarkStart w:id="9" w:name="_Toc11920514"/>
+      <w:bookmarkStart w:id="9" w:name="_Toc11963805"/>
       <w:r>
         <w:rPr>
           <w:lang w:val="en-US"/>
@@ -3361,10 +3416,9 @@
     </w:p>
     <w:p>
       <w:pPr>
-        <w:pStyle w:val="Titre2"/>
-        <w:jc w:val="both"/>
-      </w:pPr>
-      <w:bookmarkStart w:id="10" w:name="_Toc11920515"/>
+        <w:pStyle w:val="Titre1"/>
+      </w:pPr>
+      <w:bookmarkStart w:id="10" w:name="_Toc11963806"/>
       <w:r>
         <w:lastRenderedPageBreak/>
         <w:t>Méthodologie</w:t>
@@ -3429,10 +3483,9 @@
     </w:p>
     <w:p>
       <w:pPr>
-        <w:pStyle w:val="Titre3"/>
-        <w:jc w:val="both"/>
-      </w:pPr>
-      <w:bookmarkStart w:id="11" w:name="_Toc11920516"/>
+        <w:pStyle w:val="Titre2"/>
+      </w:pPr>
+      <w:bookmarkStart w:id="11" w:name="_Toc11963807"/>
       <w:r>
         <w:t>Récolte de donnée</w:t>
       </w:r>
@@ -3648,6 +3701,9 @@
         <w:jc w:val="both"/>
       </w:pPr>
       <w:r>
+        <w:rPr>
+          <w:noProof/>
+        </w:rPr>
         <w:drawing>
           <wp:inline distT="0" distB="0" distL="0" distR="0" wp14:anchorId="41AB827F" wp14:editId="5FB021E5">
             <wp:extent cx="2738310" cy="1848359"/>
@@ -3693,12 +3749,21 @@
         <w:t xml:space="preserve">Figure </w:t>
       </w:r>
       <w:r>
+        <w:rPr>
+          <w:noProof/>
+        </w:rPr>
         <w:fldChar w:fldCharType="begin"/>
       </w:r>
       <w:r>
+        <w:rPr>
+          <w:noProof/>
+        </w:rPr>
         <w:instrText xml:space="preserve"> SEQ Figure \* ARABIC </w:instrText>
       </w:r>
       <w:r>
+        <w:rPr>
+          <w:noProof/>
+        </w:rPr>
         <w:fldChar w:fldCharType="separate"/>
       </w:r>
       <w:r>
@@ -3708,6 +3773,9 @@
         <w:t>7</w:t>
       </w:r>
       <w:r>
+        <w:rPr>
+          <w:noProof/>
+        </w:rPr>
         <w:fldChar w:fldCharType="end"/>
       </w:r>
       <w:r>
@@ -3764,92 +3832,85 @@
         <w:t xml:space="preserve">10 </w:t>
       </w:r>
       <w:r>
-        <w:t>goûtes à goûte. Alors x secondes d</w:t>
-      </w:r>
-      <w:bookmarkStart w:id="12" w:name="_GoBack"/>
+        <w:t xml:space="preserve">goûtes à goûte. Alors x secondes de pompages d’eau chez Cérès doit approvisionner </w:t>
+      </w:r>
+      <w:r>
+        <w:rPr>
+          <w:color w:val="FF0000"/>
+        </w:rPr>
+        <w:t xml:space="preserve">6 </w:t>
+      </w:r>
+      <w:r>
+        <w:t>goûtes à goute. Ainsi, à seconde équivalente, un arrosage chez Cérès est deux fois plus conséquent que pour Demeter.</w:t>
+      </w:r>
+    </w:p>
+    <w:p>
+      <w:pPr>
+        <w:pStyle w:val="Titre2"/>
+      </w:pPr>
+      <w:bookmarkStart w:id="12" w:name="_Toc11963808"/>
+      <w:r>
+        <w:t>Elimination des données inappropriées</w:t>
+      </w:r>
       <w:bookmarkEnd w:id="12"/>
-      <w:r>
-        <w:t xml:space="preserve">e pompages d’eau chez Cérès doit approvisionner </w:t>
-      </w:r>
-      <w:r>
-        <w:rPr>
-          <w:color w:val="FF0000"/>
-        </w:rPr>
-        <w:t xml:space="preserve">6 </w:t>
-      </w:r>
-      <w:r>
-        <w:t>goûtes à goute. Ainsi, à seconde équivalente, un arrosage chez Cérès est deux fois plus conséquent que pour Demeter.</w:t>
-      </w:r>
-    </w:p>
-    <w:p>
-      <w:pPr>
-        <w:pStyle w:val="Titre3"/>
-        <w:jc w:val="both"/>
-      </w:pPr>
-      <w:bookmarkStart w:id="13" w:name="_Toc11920517"/>
-      <w:r>
-        <w:t>Elimination des données inappropriées</w:t>
+    </w:p>
+    <w:p>
+      <w:pPr>
+        <w:jc w:val="both"/>
+      </w:pPr>
+      <w:r>
+        <w:t>Des problèmes de récolte de données sont apparus pendant les 3 mois de récolte</w:t>
+      </w:r>
+      <w:r>
+        <w:t xml:space="preserve"> comme notamment un capteur défectueux ou un arrosage incomplet ou encore une panne avec le </w:t>
+      </w:r>
+      <w:proofErr w:type="spellStart"/>
+      <w:r>
+        <w:t>Raserberi</w:t>
+      </w:r>
+      <w:proofErr w:type="spellEnd"/>
+      <w:r>
+        <w:t xml:space="preserve"> qui collecte les données. C’est pourquoi il a fallu vérifier la qualité des données et supprimer celles qui étaient incomplètes ou incorrectes. Chaque journée qui comporte des itérations incomplètes ont été supprimé. Un autre moyen aurait été de faire une interpolation linéaire des données manquantes. Cependant, il est arrivé que des données manquait sur plusieurs journées ou que données manquantes étaient celle de la période d’arrosage. Ainsi il était impossible d’interpoler correctement les données manquantes sans induire en erreur notre apprentissage. Les journées avec des arrosages doubles ou incomplets ont également été supprimées. Celle-ci influençaient en erreur notre algorithme d’apprentissage. </w:t>
+      </w:r>
+    </w:p>
+    <w:p>
+      <w:pPr>
+        <w:jc w:val="both"/>
+      </w:pPr>
+      <w:r>
+        <w:t>Lors de mise en place du système, une nouvelle terre a été utilisé pour l’expérience. La terre était donc relativement humide et ne réagissait pas de la même façon à un arrosage qu’un mois après. C’est pourquoi l</w:t>
+      </w:r>
+      <w:r>
+        <w:t xml:space="preserve">es données </w:t>
+      </w:r>
+      <w:r>
+        <w:t>des deux trois premières journées</w:t>
+      </w:r>
+      <w:r>
+        <w:t xml:space="preserve"> ont également été supprimés car </w:t>
+      </w:r>
+      <w:r>
+        <w:t xml:space="preserve">la terre n’était pas encore suffisamment stabilisée. </w:t>
+      </w:r>
+      <w:r>
+        <w:rPr>
+          <w:highlight w:val="yellow"/>
+        </w:rPr>
+        <w:t>Graphiques ?</w:t>
+      </w:r>
+      <w:r>
+        <w:t xml:space="preserve"> </w:t>
+      </w:r>
+    </w:p>
+    <w:p>
+      <w:pPr>
+        <w:pStyle w:val="Titre2"/>
+      </w:pPr>
+      <w:bookmarkStart w:id="13" w:name="_Toc11963809"/>
+      <w:r>
+        <w:t>Choix des facteurs à fournir à notre apprentissage</w:t>
       </w:r>
       <w:bookmarkEnd w:id="13"/>
-    </w:p>
-    <w:p>
-      <w:pPr>
-        <w:jc w:val="both"/>
-      </w:pPr>
-      <w:r>
-        <w:t>Des problèmes de récolte de données sont apparus pendant les 3 mois de récolte</w:t>
-      </w:r>
-      <w:r>
-        <w:t xml:space="preserve"> comme notamment un capteur défectueux ou un arrosage incomplet ou encore une panne avec le </w:t>
-      </w:r>
-      <w:proofErr w:type="spellStart"/>
-      <w:r>
-        <w:t>Raserberi</w:t>
-      </w:r>
-      <w:proofErr w:type="spellEnd"/>
-      <w:r>
-        <w:t xml:space="preserve"> qui collecte les données. C’est pourquoi il a fallu vérifier la qualité des données et supprimer celles qui étaient incomplètes ou incorrectes. Chaque journée qui comporte des itérations incomplètes ont été supprimé. Un autre moyen aurait été de faire une interpolation linéaire des données manquantes. Cependant, il est arrivé que des données manquait sur plusieurs journées ou que données manquantes étaient celle de la période d’arrosage. Ainsi il était impossible d’interpoler correctement les données manquantes sans induire en erreur notre apprentissage. Les journées avec des arrosages doubles ou incomplets ont également été supprimées. Celle-ci influençaient en erreur notre algorithme d’apprentissage. </w:t>
-      </w:r>
-    </w:p>
-    <w:p>
-      <w:pPr>
-        <w:jc w:val="both"/>
-      </w:pPr>
-      <w:r>
-        <w:t>Lors de mise en place du système, une nouvelle terre a été utilisé pour l’expérience. La terre était donc relativement humide et ne réagissait pas de la même façon à un arrosage qu’un mois après. C’est pourquoi l</w:t>
-      </w:r>
-      <w:r>
-        <w:t xml:space="preserve">es données </w:t>
-      </w:r>
-      <w:r>
-        <w:t>des deux trois premières journées</w:t>
-      </w:r>
-      <w:r>
-        <w:t xml:space="preserve"> ont également été supprimés car </w:t>
-      </w:r>
-      <w:r>
-        <w:t xml:space="preserve">la terre n’était pas encore suffisamment stabilisée. </w:t>
-      </w:r>
-      <w:r>
-        <w:rPr>
-          <w:highlight w:val="yellow"/>
-        </w:rPr>
-        <w:t>Graphiques ?</w:t>
-      </w:r>
-      <w:r>
-        <w:t xml:space="preserve"> </w:t>
-      </w:r>
-    </w:p>
-    <w:p>
-      <w:pPr>
-        <w:pStyle w:val="Titre3"/>
-        <w:jc w:val="both"/>
-      </w:pPr>
-      <w:bookmarkStart w:id="14" w:name="_Toc11920518"/>
-      <w:r>
-        <w:t>Choix des facteurs à fournir à notre apprentissage</w:t>
-      </w:r>
-      <w:bookmarkEnd w:id="14"/>
     </w:p>
     <w:p>
       <w:pPr>
@@ -3924,14 +3985,13 @@
     </w:p>
     <w:p>
       <w:pPr>
-        <w:pStyle w:val="Titre3"/>
-        <w:jc w:val="both"/>
-      </w:pPr>
-      <w:bookmarkStart w:id="15" w:name="_Toc11920519"/>
+        <w:pStyle w:val="Titre2"/>
+      </w:pPr>
+      <w:bookmarkStart w:id="14" w:name="_Toc11963810"/>
       <w:r>
         <w:t>Choix de l’algorithme d’apprentissage</w:t>
       </w:r>
-      <w:bookmarkEnd w:id="15"/>
+      <w:bookmarkEnd w:id="14"/>
     </w:p>
     <w:p>
       <w:pPr>
@@ -4169,14 +4229,13 @@
     </w:p>
     <w:p>
       <w:pPr>
-        <w:pStyle w:val="Titre3"/>
-        <w:jc w:val="both"/>
-      </w:pPr>
-      <w:bookmarkStart w:id="16" w:name="_Toc11920520"/>
+        <w:pStyle w:val="Titre2"/>
+      </w:pPr>
+      <w:bookmarkStart w:id="15" w:name="_Toc11963811"/>
       <w:r>
         <w:t>Amélioration de l’algorithme</w:t>
       </w:r>
-      <w:bookmarkEnd w:id="16"/>
+      <w:bookmarkEnd w:id="15"/>
     </w:p>
     <w:p>
       <w:pPr>
@@ -4292,42 +4351,148 @@
     </w:p>
     <w:p>
       <w:pPr>
-        <w:pStyle w:val="Titre2"/>
-        <w:jc w:val="both"/>
-      </w:pPr>
-      <w:bookmarkStart w:id="17" w:name="_Toc11920521"/>
+        <w:pStyle w:val="Titre1"/>
+      </w:pPr>
+      <w:bookmarkStart w:id="16" w:name="_Toc11963812"/>
       <w:r>
         <w:t>Analyse des résultats</w:t>
       </w:r>
+      <w:bookmarkEnd w:id="16"/>
+    </w:p>
+    <w:p>
+      <w:pPr>
+        <w:jc w:val="both"/>
+      </w:pPr>
+    </w:p>
+    <w:p>
+      <w:pPr>
+        <w:pStyle w:val="Titre1"/>
+      </w:pPr>
+      <w:bookmarkStart w:id="17" w:name="_Toc11963813"/>
+      <w:r>
+        <w:t>Elaboration d’un programme d’arrosage</w:t>
+      </w:r>
       <w:bookmarkEnd w:id="17"/>
     </w:p>
     <w:p>
       <w:pPr>
         <w:jc w:val="both"/>
       </w:pPr>
-    </w:p>
-    <w:p>
-      <w:pPr>
-        <w:pStyle w:val="Titre2"/>
-        <w:jc w:val="both"/>
-      </w:pPr>
-      <w:bookmarkStart w:id="18" w:name="_Toc11920522"/>
-      <w:r>
-        <w:t>Elaboration d’un programme d’arrosage</w:t>
-      </w:r>
+      <w:r>
+        <w:t>A présent, le meilleur algorithme de prédiction et les meilleurs facteurs ont été choisis. Les résultats obtenus permettent d’obtenir une précision très correcte. En moyenne l’erreur à une itération donnée est d’environ</w:t>
+      </w:r>
+      <w:proofErr w:type="gramStart"/>
+      <w:r>
+        <w:t xml:space="preserve"> </w:t>
+      </w:r>
+      <w:r>
+        <w:rPr>
+          <w:highlight w:val="yellow"/>
+        </w:rPr>
+        <w:t>.</w:t>
+      </w:r>
+      <w:r>
+        <w:t>.</w:t>
+      </w:r>
+      <w:proofErr w:type="gramEnd"/>
+      <w:r>
+        <w:t xml:space="preserve"> </w:t>
+      </w:r>
+      <w:r>
+        <w:t>L’implémentation</w:t>
+      </w:r>
+      <w:r>
+        <w:t xml:space="preserve"> d’un logiciel fournissant la quantité d’eau qui est nécessaire d’arroser est enfin possible. Ce logiciel demandera à l’utilisateur de fournir le pourcentage d’humidité actuelle, le nombre de jour</w:t>
+      </w:r>
+      <w:r>
+        <w:t>s sur lesquels se déroule la prédiction</w:t>
+      </w:r>
+      <w:r>
+        <w:t>, l’humidité désiré à la fin de cette durée et la température prévu</w:t>
+      </w:r>
+      <w:r>
+        <w:t>e</w:t>
+      </w:r>
+      <w:r>
+        <w:t xml:space="preserve"> pendant cette période. </w:t>
+      </w:r>
+      <w:r>
+        <w:t>Ensuite l</w:t>
+      </w:r>
+      <w:r>
+        <w:t>e logiciel fourni la quantité d’arrosage journalière qu’il faut</w:t>
+      </w:r>
+      <w:r>
+        <w:t xml:space="preserve"> pour obtenir l’humidité désirée.</w:t>
+      </w:r>
+    </w:p>
+    <w:p>
+      <w:pPr>
+        <w:jc w:val="both"/>
+      </w:pPr>
+      <w:r>
+        <w:t>En ce qui concerne la température, j’ai fait le choix de demander à l’utilisateur uniquement la température pendant la journée et la température pendant la nuit.</w:t>
+      </w:r>
+      <w:r>
+        <w:t xml:space="preserve"> Il s’agit d’une estimation. Une autre solution aurait été de prendre la météo fournie par le web mais cette dernière est la météo en extérieur et n’est pas du tout comparable à la température en intérieur. La température peut changer drastiquement si la fenêtr</w:t>
+      </w:r>
+      <w:bookmarkStart w:id="18" w:name="_GoBack"/>
       <w:bookmarkEnd w:id="18"/>
-    </w:p>
-    <w:p>
-      <w:pPr>
-        <w:jc w:val="both"/>
-      </w:pPr>
-    </w:p>
-    <w:p>
-      <w:pPr>
-        <w:pStyle w:val="Titre2"/>
-        <w:jc w:val="both"/>
-      </w:pPr>
-      <w:bookmarkStart w:id="19" w:name="_Toc11920523"/>
+      <w:r>
+        <w:t>e est fermée ou ouverte.</w:t>
+      </w:r>
+    </w:p>
+    <w:p>
+      <w:pPr>
+        <w:jc w:val="both"/>
+      </w:pPr>
+      <w:r>
+        <w:t xml:space="preserve">Le logiciel fait le choix d’un arrosage </w:t>
+      </w:r>
+      <w:r>
+        <w:t>homogène durant la période de simulation</w:t>
+      </w:r>
+      <w:r>
+        <w:t xml:space="preserve"> qui permet</w:t>
+      </w:r>
+      <w:r>
+        <w:t>trait</w:t>
+      </w:r>
+      <w:r>
+        <w:t xml:space="preserve"> de se rapprocher le plus </w:t>
+      </w:r>
+      <w:r>
+        <w:t xml:space="preserve">possible de l’humidité souhaité. L’arrosage de base est prévu pour s’effectuer à midi durant le fuseau horaire d’été ou à 11h durant l’heure d’hiver. S’il s’avère qu’un arrosage quotidien est insuffisant pour atteindre le taux d’humidité souhaité, le logiciel change d’un seul arrosage quotidien à un deux arrosages quotidiens. La quantité maximale d’un arrosage est de 50 secondes. Cette limite a été fixée car le système d’arrosage est limité, il y a des risques de fuite d’eau. De plus par expérience trop d’arrosage n’est pas efficace et la perte d’eau trop grande. Le but premier de cette expérience étant d’économiser de l’eau. Si malgré, selon les prédictions, deux arrosages quotidiens </w:t>
+      </w:r>
+      <w:r>
+        <w:lastRenderedPageBreak/>
+        <w:t>sont insuffisants pour atteindre l’objectif d’humidité, le logiciel l’indique et fournit le plan d’arrosage qui s’y rapproche le plus.</w:t>
+      </w:r>
+    </w:p>
+    <w:p>
+      <w:pPr>
+        <w:jc w:val="both"/>
+      </w:pPr>
+      <w:r>
+        <w:t>Voici ci-dessous une image de l’interface graphique du logiciel. Elle est précaire mais rempli entièrement les fonctionnalités souhaitées.</w:t>
+      </w:r>
+    </w:p>
+    <w:p>
+      <w:pPr>
+        <w:jc w:val="both"/>
+      </w:pPr>
+      <w:r>
+        <w:rPr>
+          <w:highlight w:val="yellow"/>
+        </w:rPr>
+        <w:t>Image</w:t>
+      </w:r>
+    </w:p>
+    <w:p>
+      <w:pPr>
+        <w:pStyle w:val="Titre1"/>
+      </w:pPr>
+      <w:bookmarkStart w:id="19" w:name="_Toc11963814"/>
       <w:r>
         <w:t>Point à améliorer</w:t>
       </w:r>
@@ -4340,10 +4505,9 @@
     </w:p>
     <w:p>
       <w:pPr>
-        <w:pStyle w:val="Titre2"/>
-        <w:jc w:val="both"/>
-      </w:pPr>
-      <w:bookmarkStart w:id="20" w:name="_Toc11920524"/>
+        <w:pStyle w:val="Titre1"/>
+      </w:pPr>
+      <w:bookmarkStart w:id="20" w:name="_Toc11963815"/>
       <w:r>
         <w:t>Conclusion</w:t>
       </w:r>
@@ -4936,6 +5100,7 @@
   <w:style w:type="character" w:default="1" w:styleId="Policepardfaut">
     <w:name w:val="Default Paragraph Font"/>
     <w:uiPriority w:val="1"/>
+    <w:semiHidden/>
     <w:unhideWhenUsed/>
   </w:style>
   <w:style w:type="table" w:default="1" w:styleId="TableauNormal">
@@ -5171,6 +5336,18 @@
     <w:rPr>
       <w:color w:val="808080"/>
     </w:rPr>
+  </w:style>
+  <w:style w:type="paragraph" w:styleId="TM1">
+    <w:name w:val="toc 1"/>
+    <w:basedOn w:val="Normal"/>
+    <w:next w:val="Normal"/>
+    <w:autoRedefine/>
+    <w:uiPriority w:val="39"/>
+    <w:unhideWhenUsed/>
+    <w:rsid w:val="000777E9"/>
+    <w:pPr>
+      <w:spacing w:after="100"/>
+    </w:pPr>
   </w:style>
 </w:styles>
 </file>
@@ -5475,7 +5652,7 @@
 </file>
 
 <file path=customXml/itemProps1.xml><?xml version="1.0" encoding="utf-8"?>
-<ds:datastoreItem xmlns:ds="http://schemas.openxmlformats.org/officeDocument/2006/customXml" ds:itemID="{F9D43A92-E19B-444E-AC7C-72549D901E0C}">
+<ds:datastoreItem xmlns:ds="http://schemas.openxmlformats.org/officeDocument/2006/customXml" ds:itemID="{B1F7A046-A178-49B2-A44C-8828E6BE97A2}">
   <ds:schemaRefs>
     <ds:schemaRef ds:uri="http://schemas.openxmlformats.org/officeDocument/2006/bibliography"/>
   </ds:schemaRefs>

</xml_diff>